<commit_message>
add final documentation template.
</commit_message>
<xml_diff>
--- a/documentation/working-documents/Product_Manual_Template_Product_Name.docx
+++ b/documentation/working-documents/Product_Manual_Template_Product_Name.docx
@@ -55,16 +55,16 @@
           <wp:inline distB="114300" distT="114300" distL="114300" distR="114300">
             <wp:extent cx="5734050" cy="2571668"/>
             <wp:effectExtent b="0" l="0" r="0" t="0"/>
-            <wp:docPr id="6" name="image1.png"/>
+            <wp:docPr id="6" name="image6.png"/>
             <a:graphic>
               <a:graphicData uri="http://schemas.openxmlformats.org/drawingml/2006/picture">
                 <pic:pic>
                   <pic:nvPicPr>
-                    <pic:cNvPr id="0" name="image1.png"/>
+                    <pic:cNvPr id="0" name="image6.png"/>
                     <pic:cNvPicPr preferRelativeResize="0"/>
                   </pic:nvPicPr>
                   <pic:blipFill>
-                    <a:blip r:embed="rId6"/>
+                    <a:blip r:embed="rId7"/>
                     <a:srcRect b="55076" l="0" r="0" t="0"/>
                     <a:stretch>
                       <a:fillRect/>
@@ -120,16 +120,16 @@
             <wp:extent cx="1800000" cy="1800000"/>
             <wp:effectExtent b="0" l="0" r="0" t="0"/>
             <wp:wrapSquare wrapText="bothSides" distB="114300" distT="114300" distL="114300" distR="114300"/>
-            <wp:docPr id="1" name="image6.png"/>
+            <wp:docPr id="1" name="image1.png"/>
             <a:graphic>
               <a:graphicData uri="http://schemas.openxmlformats.org/drawingml/2006/picture">
                 <pic:pic>
                   <pic:nvPicPr>
-                    <pic:cNvPr id="0" name="image6.png"/>
+                    <pic:cNvPr id="0" name="image1.png"/>
                     <pic:cNvPicPr preferRelativeResize="0"/>
                   </pic:nvPicPr>
                   <pic:blipFill>
-                    <a:blip r:embed="rId7"/>
+                    <a:blip r:embed="rId8"/>
                     <a:srcRect b="12071" l="26377" r="24108" t="12087"/>
                     <a:stretch>
                       <a:fillRect/>
@@ -163,16 +163,16 @@
             <wp:extent cx="2700000" cy="1800000"/>
             <wp:effectExtent b="0" l="0" r="0" t="0"/>
             <wp:wrapSquare wrapText="bothSides" distB="114300" distT="114300" distL="114300" distR="114300"/>
-            <wp:docPr id="5" name="image4.png"/>
+            <wp:docPr id="5" name="image3.png"/>
             <a:graphic>
               <a:graphicData uri="http://schemas.openxmlformats.org/drawingml/2006/picture">
                 <pic:pic>
                   <pic:nvPicPr>
-                    <pic:cNvPr id="0" name="image4.png"/>
+                    <pic:cNvPr id="0" name="image3.png"/>
                     <pic:cNvPicPr preferRelativeResize="0"/>
                   </pic:nvPicPr>
                   <pic:blipFill>
-                    <a:blip r:embed="rId8"/>
+                    <a:blip r:embed="rId9"/>
                     <a:srcRect b="0" l="0" r="0" t="0"/>
                     <a:stretch>
                       <a:fillRect/>
@@ -462,7 +462,7 @@
     </w:p>
     <w:sdt>
       <w:sdtPr>
-        <w:id w:val="-506128737"/>
+        <w:id w:val="-1779851835"/>
         <w:docPartObj>
           <w:docPartGallery w:val="Table of Contents"/>
           <w:docPartUnique w:val="1"/>
@@ -1711,16 +1711,16 @@
           <wp:inline distB="114300" distT="114300" distL="114300" distR="114300">
             <wp:extent cx="2762250" cy="2000250"/>
             <wp:effectExtent b="0" l="0" r="0" t="0"/>
-            <wp:docPr id="4" name="image2.png"/>
+            <wp:docPr id="4" name="image4.png"/>
             <a:graphic>
               <a:graphicData uri="http://schemas.openxmlformats.org/drawingml/2006/picture">
                 <pic:pic>
                   <pic:nvPicPr>
-                    <pic:cNvPr id="0" name="image2.png"/>
+                    <pic:cNvPr id="0" name="image4.png"/>
                     <pic:cNvPicPr preferRelativeResize="0"/>
                   </pic:nvPicPr>
                   <pic:blipFill>
-                    <a:blip r:embed="rId9"/>
+                    <a:blip r:embed="rId10"/>
                     <a:srcRect b="0" l="0" r="0" t="0"/>
                     <a:stretch>
                       <a:fillRect/>
@@ -1891,7 +1891,6 @@
           </w:tcPr>
           <w:p>
             <w:pPr>
-              <w:widowControl w:val="0"/>
               <w:spacing w:line="240" w:lineRule="auto"/>
               <w:rPr>
                 <w:rFonts w:ascii="Poppins" w:cs="Poppins" w:eastAsia="Poppins" w:hAnsi="Poppins"/>
@@ -1902,7 +1901,7 @@
                 <w:rFonts w:ascii="Poppins" w:cs="Poppins" w:eastAsia="Poppins" w:hAnsi="Poppins"/>
                 <w:rtl w:val="0"/>
               </w:rPr>
-              <w:t xml:space="preserve">Special needs students are often excluded with toys or/and ways to express themselves.</w:t>
+              <w:t xml:space="preserve">Special needs students are often excluded from using toys and/or face lack of appropriate ways to express themselves.</w:t>
             </w:r>
             <w:r>
               <w:rPr>
@@ -1971,7 +1970,7 @@
                 <w:rFonts w:ascii="Poppins" w:cs="Poppins" w:eastAsia="Poppins" w:hAnsi="Poppins"/>
                 <w:rtl w:val="0"/>
               </w:rPr>
-              <w:t xml:space="preserve">For Special needs students to understand cause-and-effect.</w:t>
+              <w:t xml:space="preserve">For special needs students who are learning to understand cause-and-effect and have fun.</w:t>
             </w:r>
             <w:r>
               <w:rPr>
@@ -2029,7 +2028,6 @@
           </w:tcPr>
           <w:p>
             <w:pPr>
-              <w:widowControl w:val="0"/>
               <w:spacing w:line="240" w:lineRule="auto"/>
               <w:rPr>
                 <w:rFonts w:ascii="Poppins" w:cs="Poppins" w:eastAsia="Poppins" w:hAnsi="Poppins"/>
@@ -2040,7 +2038,88 @@
                 <w:rFonts w:ascii="Poppins" w:cs="Poppins" w:eastAsia="Poppins" w:hAnsi="Poppins"/>
                 <w:rtl w:val="0"/>
               </w:rPr>
-              <w:t xml:space="preserve">Button with audio playback and record function. Addon with 3.5mm male mono audio cable to trigger power on/off of other toys.</w:t>
+              <w:t xml:space="preserve">A</w:t>
+            </w:r>
+            <w:r>
+              <w:rPr>
+                <w:rFonts w:ascii="Poppins" w:cs="Poppins" w:eastAsia="Poppins" w:hAnsi="Poppins"/>
+                <w:color w:val="ff0000"/>
+                <w:rtl w:val="0"/>
+              </w:rPr>
+              <w:t xml:space="preserve"> Product and the function(E.g. Button with audio recording and playback function).</w:t>
+            </w:r>
+            <w:r>
+              <w:rPr>
+                <w:rFonts w:ascii="Poppins" w:cs="Poppins" w:eastAsia="Poppins" w:hAnsi="Poppins"/>
+                <w:rtl w:val="0"/>
+              </w:rPr>
+              <w:t xml:space="preserve"> A</w:t>
+            </w:r>
+            <w:r>
+              <w:rPr>
+                <w:rFonts w:ascii="Poppins" w:cs="Poppins" w:eastAsia="Poppins" w:hAnsi="Poppins"/>
+                <w:rtl w:val="0"/>
+              </w:rPr>
+              <w:t xml:space="preserve">dapted with an additional 3.5mm </w:t>
+            </w:r>
+            <w:r>
+              <w:rPr>
+                <w:rFonts w:ascii="Poppins" w:cs="Poppins" w:eastAsia="Poppins" w:hAnsi="Poppins"/>
+                <w:color w:val="ff0000"/>
+                <w:rtl w:val="0"/>
+              </w:rPr>
+              <w:t xml:space="preserve">female/male</w:t>
+            </w:r>
+            <w:r>
+              <w:rPr>
+                <w:rFonts w:ascii="Poppins" w:cs="Poppins" w:eastAsia="Poppins" w:hAnsi="Poppins"/>
+                <w:rtl w:val="0"/>
+              </w:rPr>
+              <w:t xml:space="preserve"> mono audio cable to </w:t>
+            </w:r>
+            <w:r>
+              <w:rPr>
+                <w:rFonts w:ascii="Poppins" w:cs="Poppins" w:eastAsia="Poppins" w:hAnsi="Poppins"/>
+                <w:rtl w:val="0"/>
+              </w:rPr>
+              <w:t xml:space="preserve">trigger</w:t>
+            </w:r>
+            <w:r>
+              <w:rPr>
+                <w:rFonts w:ascii="Poppins" w:cs="Poppins" w:eastAsia="Poppins" w:hAnsi="Poppins"/>
+                <w:rtl w:val="0"/>
+              </w:rPr>
+              <w:t xml:space="preserve"> the power </w:t>
+            </w:r>
+            <w:r>
+              <w:rPr>
+                <w:rFonts w:ascii="Poppins" w:cs="Poppins" w:eastAsia="Poppins" w:hAnsi="Poppins"/>
+                <w:color w:val="ff0000"/>
+                <w:rtl w:val="0"/>
+              </w:rPr>
+              <w:t xml:space="preserve">of/by</w:t>
+            </w:r>
+            <w:r>
+              <w:rPr>
+                <w:rFonts w:ascii="Poppins" w:cs="Poppins" w:eastAsia="Poppins" w:hAnsi="Poppins"/>
+                <w:rtl w:val="0"/>
+              </w:rPr>
+              <w:t xml:space="preserve"> other </w:t>
+            </w:r>
+            <w:r>
+              <w:rPr>
+                <w:rFonts w:ascii="Poppins" w:cs="Poppins" w:eastAsia="Poppins" w:hAnsi="Poppins"/>
+                <w:color w:val="ff0000"/>
+                <w:rtl w:val="0"/>
+              </w:rPr>
+              <w:t xml:space="preserve">devices(E.g. Switches or Toys)</w:t>
+            </w:r>
+            <w:r>
+              <w:rPr>
+                <w:rFonts w:ascii="Poppins" w:cs="Poppins" w:eastAsia="Poppins" w:hAnsi="Poppins"/>
+                <w:rtl w:val="0"/>
+              </w:rPr>
+              <w:t xml:space="preserve">.</w:t>
             </w:r>
             <w:r>
               <w:rPr>
@@ -2098,7 +2177,6 @@
           </w:tcPr>
           <w:p>
             <w:pPr>
-              <w:widowControl w:val="0"/>
               <w:spacing w:line="240" w:lineRule="auto"/>
               <w:rPr>
                 <w:rFonts w:ascii="Poppins" w:cs="Poppins" w:eastAsia="Poppins" w:hAnsi="Poppins"/>
@@ -2109,7 +2187,37 @@
                 <w:rFonts w:ascii="Poppins" w:cs="Poppins" w:eastAsia="Poppins" w:hAnsi="Poppins"/>
                 <w:rtl w:val="0"/>
               </w:rPr>
-              <w:t xml:space="preserve">This product transforms off-the-shelf pet buttons into durable and responsive devices that record, playback audio and trigger power on/off other toys. Students use the button to try, feel and understand the cause-and-effect.</w:t>
+              <w:t xml:space="preserve">This product transforms an off-the-shelf </w:t>
+            </w:r>
+            <w:r>
+              <w:rPr>
+                <w:rFonts w:ascii="Poppins" w:cs="Poppins" w:eastAsia="Poppins" w:hAnsi="Poppins"/>
+                <w:color w:val="ff0000"/>
+                <w:rtl w:val="0"/>
+              </w:rPr>
+              <w:t xml:space="preserve">product name</w:t>
+            </w:r>
+            <w:r>
+              <w:rPr>
+                <w:rFonts w:ascii="Poppins" w:cs="Poppins" w:eastAsia="Poppins" w:hAnsi="Poppins"/>
+                <w:rtl w:val="0"/>
+              </w:rPr>
+              <w:t xml:space="preserve"> into a durable and responsive device</w:t>
+            </w:r>
+            <w:r>
+              <w:rPr>
+                <w:rFonts w:ascii="Poppins" w:cs="Poppins" w:eastAsia="Poppins" w:hAnsi="Poppins"/>
+                <w:color w:val="ff0000"/>
+                <w:rtl w:val="0"/>
+              </w:rPr>
+              <w:t xml:space="preserve"> ( E.g. function that records, plays back audio, while enabling it to trigger the power of other devices)</w:t>
+            </w:r>
+            <w:r>
+              <w:rPr>
+                <w:rFonts w:ascii="Poppins" w:cs="Poppins" w:eastAsia="Poppins" w:hAnsi="Poppins"/>
+                <w:rtl w:val="0"/>
+              </w:rPr>
+              <w:t xml:space="preserve">. It allows students to experience and understand the cause-and-effect.</w:t>
             </w:r>
             <w:r>
               <w:rPr>
@@ -4563,6 +4671,7 @@
         <w:spacing w:line="276" w:lineRule="auto"/>
         <w:rPr>
           <w:rFonts w:ascii="Ubuntu" w:cs="Ubuntu" w:eastAsia="Ubuntu" w:hAnsi="Ubuntu"/>
+          <w:color w:val="ff0000"/>
         </w:rPr>
       </w:pPr>
       <w:bookmarkStart w:colFirst="0" w:colLast="0" w:name="_nkrwmz81r1y2" w:id="20"/>
@@ -4570,9 +4679,31 @@
       <w:r>
         <w:rPr>
           <w:rFonts w:ascii="Ubuntu" w:cs="Ubuntu" w:eastAsia="Ubuntu" w:hAnsi="Ubuntu"/>
-          <w:rtl w:val="0"/>
-        </w:rPr>
-        <w:t xml:space="preserve">4.1. Open Hardware Attribution (if we use MMC)</w:t>
+          <w:color w:val="ff0000"/>
+          <w:rtl w:val="0"/>
+        </w:rPr>
+        <w:t xml:space="preserve">4.1. Open Hardware Attribution (if we use </w:t>
+      </w:r>
+      <w:commentRangeStart w:id="0"/>
+      <w:r>
+        <w:rPr>
+          <w:rFonts w:ascii="Ubuntu" w:cs="Ubuntu" w:eastAsia="Ubuntu" w:hAnsi="Ubuntu"/>
+          <w:color w:val="ff0000"/>
+          <w:rtl w:val="0"/>
+        </w:rPr>
+        <w:t xml:space="preserve">MMC</w:t>
+      </w:r>
+      <w:commentRangeEnd w:id="0"/>
+      <w:r>
+        <w:commentReference w:id="0"/>
+      </w:r>
+      <w:r>
+        <w:rPr>
+          <w:rFonts w:ascii="Ubuntu" w:cs="Ubuntu" w:eastAsia="Ubuntu" w:hAnsi="Ubuntu"/>
+          <w:color w:val="ff0000"/>
+          <w:rtl w:val="0"/>
+        </w:rPr>
+        <w:t xml:space="preserve">)</w:t>
       </w:r>
     </w:p>
     <w:p>
@@ -4580,11 +4711,13 @@
         <w:spacing w:line="276" w:lineRule="auto"/>
         <w:rPr>
           <w:rFonts w:ascii="Poppins" w:cs="Poppins" w:eastAsia="Poppins" w:hAnsi="Poppins"/>
-        </w:rPr>
-      </w:pPr>
-      <w:r>
-        <w:rPr>
-          <w:rFonts w:ascii="Poppins" w:cs="Poppins" w:eastAsia="Poppins" w:hAnsi="Poppins"/>
+          <w:color w:val="ff0000"/>
+        </w:rPr>
+      </w:pPr>
+      <w:r>
+        <w:rPr>
+          <w:rFonts w:ascii="Poppins" w:cs="Poppins" w:eastAsia="Poppins" w:hAnsi="Poppins"/>
+          <w:color w:val="ff0000"/>
           <w:rtl w:val="0"/>
         </w:rPr>
         <w:t xml:space="preserve">The core design for this Adapted Recorder Button is based on the Playback Switch, an open-source assistive technology project.</w:t>
@@ -4600,11 +4733,13 @@
         <w:ind w:left="720" w:hanging="360"/>
         <w:rPr>
           <w:rFonts w:ascii="Poppins" w:cs="Poppins" w:eastAsia="Poppins" w:hAnsi="Poppins"/>
-        </w:rPr>
-      </w:pPr>
-      <w:r>
-        <w:rPr>
-          <w:rFonts w:ascii="Poppins" w:cs="Poppins" w:eastAsia="Poppins" w:hAnsi="Poppins"/>
+          <w:color w:val="ff0000"/>
+        </w:rPr>
+      </w:pPr>
+      <w:r>
+        <w:rPr>
+          <w:rFonts w:ascii="Poppins" w:cs="Poppins" w:eastAsia="Poppins" w:hAnsi="Poppins"/>
+          <w:color w:val="ff0000"/>
           <w:rtl w:val="0"/>
         </w:rPr>
         <w:t xml:space="preserve">Original Designer: Makers Making Change (a program of Neil Squire).</w:t>
@@ -4620,11 +4755,13 @@
         <w:ind w:left="720" w:hanging="360"/>
         <w:rPr>
           <w:rFonts w:ascii="Poppins" w:cs="Poppins" w:eastAsia="Poppins" w:hAnsi="Poppins"/>
-        </w:rPr>
-      </w:pPr>
-      <w:r>
-        <w:rPr>
-          <w:rFonts w:ascii="Poppins" w:cs="Poppins" w:eastAsia="Poppins" w:hAnsi="Poppins"/>
+          <w:color w:val="ff0000"/>
+        </w:rPr>
+      </w:pPr>
+      <w:r>
+        <w:rPr>
+          <w:rFonts w:ascii="Poppins" w:cs="Poppins" w:eastAsia="Poppins" w:hAnsi="Poppins"/>
+          <w:color w:val="ff0000"/>
           <w:rtl w:val="0"/>
         </w:rPr>
         <w:t xml:space="preserve">Original Copyright:  Copyright (c) Neil Squire / Makers Making Change.</w:t>
@@ -4640,30 +4777,16 @@
         <w:ind w:left="720" w:hanging="360"/>
         <w:rPr>
           <w:rFonts w:ascii="Poppins" w:cs="Poppins" w:eastAsia="Poppins" w:hAnsi="Poppins"/>
-        </w:rPr>
-      </w:pPr>
-      <w:r>
-        <w:rPr>
-          <w:rFonts w:ascii="Poppins" w:cs="Poppins" w:eastAsia="Poppins" w:hAnsi="Poppins"/>
-          <w:rtl w:val="0"/>
-        </w:rPr>
-        <w:t xml:space="preserve">Original Source Location: The original project source files are available online at: </w:t>
-      </w:r>
-      <w:hyperlink r:id="rId10">
-        <w:r>
-          <w:rPr>
-            <w:rFonts w:ascii="Poppins" w:cs="Poppins" w:eastAsia="Poppins" w:hAnsi="Poppins"/>
-            <w:color w:val="1155cc"/>
-            <w:u w:val="single"/>
-            <w:rtl w:val="0"/>
-          </w:rPr>
-          <w:t xml:space="preserve">https://www.makersmakingchange.com/product/playback-switch/01tJR000003S43lYAC</w:t>
-        </w:r>
-      </w:hyperlink>
-      <w:r>
-        <w:rPr>
-          <w:rtl w:val="0"/>
-        </w:rPr>
+          <w:color w:val="ff0000"/>
+        </w:rPr>
+      </w:pPr>
+      <w:r>
+        <w:rPr>
+          <w:rFonts w:ascii="Poppins" w:cs="Poppins" w:eastAsia="Poppins" w:hAnsi="Poppins"/>
+          <w:color w:val="ff0000"/>
+          <w:rtl w:val="0"/>
+        </w:rPr>
+        <w:t xml:space="preserve">Original Source Location: The original project source files are available online at:  maker making changes url</w:t>
       </w:r>
     </w:p>
     <w:p>
@@ -4697,12 +4820,12 @@
           <wp:inline distB="114300" distT="114300" distL="114300" distR="114300">
             <wp:extent cx="5514955" cy="2862026"/>
             <wp:effectExtent b="0" l="0" r="0" t="0"/>
-            <wp:docPr id="2" name="image3.png"/>
+            <wp:docPr id="2" name="image5.png"/>
             <a:graphic>
               <a:graphicData uri="http://schemas.openxmlformats.org/drawingml/2006/picture">
                 <pic:pic>
                   <pic:nvPicPr>
-                    <pic:cNvPr id="0" name="image3.png"/>
+                    <pic:cNvPr id="0" name="image5.png"/>
                     <pic:cNvPicPr preferRelativeResize="0"/>
                   </pic:nvPicPr>
                   <pic:blipFill>
@@ -4815,6 +4938,14 @@
         </w:rPr>
         <w:t xml:space="preserve">Complete Source Availability: The complete design files (Source), including schematics, assembly instructions, and any modifications made by Engineering Good, are available free of charge at a permanent online location:  </w:t>
       </w:r>
+      <w:r>
+        <w:rPr>
+          <w:rFonts w:ascii="Poppins" w:cs="Poppins" w:eastAsia="Poppins" w:hAnsi="Poppins"/>
+          <w:color w:val="ff0000"/>
+          <w:rtl w:val="0"/>
+        </w:rPr>
+        <w:t xml:space="preserve">github url</w:t>
+      </w:r>
     </w:p>
     <w:p>
       <w:pPr>
@@ -4833,7 +4964,22 @@
           <w:rFonts w:ascii="Poppins" w:cs="Poppins" w:eastAsia="Poppins" w:hAnsi="Poppins"/>
           <w:rtl w:val="0"/>
         </w:rPr>
-        <w:t xml:space="preserve">Modification Notice:This version of the Playback Switch design was modified by Engineering Good to include the 3.5mm mono audio jack functionality for triggering other toys. The full, modified source is available at the URL listed above.</w:t>
+        <w:t xml:space="preserve">Modification Notice: This version of the </w:t>
+      </w:r>
+      <w:r>
+        <w:rPr>
+          <w:rFonts w:ascii="Poppins" w:cs="Poppins" w:eastAsia="Poppins" w:hAnsi="Poppins"/>
+          <w:color w:val="ff0000"/>
+          <w:rtl w:val="0"/>
+        </w:rPr>
+        <w:t xml:space="preserve">product name </w:t>
+      </w:r>
+      <w:r>
+        <w:rPr>
+          <w:rFonts w:ascii="Poppins" w:cs="Poppins" w:eastAsia="Poppins" w:hAnsi="Poppins"/>
+          <w:rtl w:val="0"/>
+        </w:rPr>
+        <w:t xml:space="preserve">design was modified by Engineering Good to include the 3.5mm mono audio jack functionality for triggering other toys. The full, modified source is available at the URL listed above.</w:t>
       </w:r>
     </w:p>
     <w:p>
@@ -4962,6 +5108,66 @@
     </w:sectPr>
   </w:body>
 </w:document>
+</file>
+
+<file path=word/comments.xml><?xml version="1.0" encoding="utf-8"?>
+<w:comments xmlns:mc="http://schemas.openxmlformats.org/markup-compatibility/2006" xmlns:o="urn:schemas-microsoft-com:office:office" xmlns:r="http://schemas.openxmlformats.org/officeDocument/2006/relationships" xmlns:m="http://schemas.openxmlformats.org/officeDocument/2006/math" xmlns:v="urn:schemas-microsoft-com:vml" xmlns:wp="http://schemas.openxmlformats.org/drawingml/2006/wordprocessingDrawing" xmlns:w10="urn:schemas-microsoft-com:office:word" xmlns:w="http://schemas.openxmlformats.org/wordprocessingml/2006/main" xmlns:wne="http://schemas.microsoft.com/office/word/2006/wordml" xmlns:sl="http://schemas.openxmlformats.org/schemaLibrary/2006/main" xmlns:a="http://schemas.openxmlformats.org/drawingml/2006/main" xmlns:pic="http://schemas.openxmlformats.org/drawingml/2006/picture" xmlns:c="http://schemas.openxmlformats.org/drawingml/2006/chart" xmlns:lc="http://schemas.openxmlformats.org/drawingml/2006/lockedCanvas" xmlns:dgm="http://schemas.openxmlformats.org/drawingml/2006/diagram" xmlns:wps="http://schemas.microsoft.com/office/word/2010/wordprocessingShape" xmlns:wpg="http://schemas.microsoft.com/office/word/2010/wordprocessingGroup" xmlns:w14="http://schemas.microsoft.com/office/word/2010/wordml" xmlns:w15="http://schemas.microsoft.com/office/word/2012/wordml" xmlns:w16="http://schemas.microsoft.com/office/word/2018/wordml" xmlns:w16cex="http://schemas.microsoft.com/office/word/2018/wordml/cex" xmlns:w16cid="http://schemas.microsoft.com/office/word/2016/wordml/cid" xmlns="http://schemas.microsoft.com/office/tasks/2019/documenttasks" xmlns:cr="http://schemas.microsoft.com/office/comments/2020/reactions">
+  <w:comment w:author="Jaden Toh" w:id="0" w:date="2025-12-23T10:07:33Z">
+    <w:p>
+      <w:pPr>
+        <w:keepNext w:val="0"/>
+        <w:keepLines w:val="0"/>
+        <w:pageBreakBefore w:val="0"/>
+        <w:widowControl w:val="0"/>
+        <w:pBdr>
+          <w:top w:space="0" w:sz="0" w:val="nil"/>
+          <w:left w:space="0" w:sz="0" w:val="nil"/>
+          <w:bottom w:space="0" w:sz="0" w:val="nil"/>
+          <w:right w:space="0" w:sz="0" w:val="nil"/>
+          <w:between w:space="0" w:sz="0" w:val="nil"/>
+        </w:pBdr>
+        <w:shd w:fill="auto" w:val="clear"/>
+        <w:spacing w:after="0" w:before="0" w:line="240" w:lineRule="auto"/>
+        <w:ind w:left="0" w:right="0" w:firstLine="0"/>
+        <w:jc w:val="left"/>
+        <w:rPr>
+          <w:rFonts w:ascii="Arial" w:cs="Arial" w:eastAsia="Arial" w:hAnsi="Arial"/>
+          <w:b w:val="0"/>
+          <w:bCs w:val="0"/>
+          <w:i w:val="0"/>
+          <w:iCs w:val="0"/>
+          <w:smallCaps w:val="0"/>
+          <w:strike w:val="0"/>
+          <w:color w:val="000000"/>
+          <w:sz w:val="22"/>
+          <w:szCs w:val="22"/>
+          <w:u w:val="none"/>
+          <w:shd w:fill="auto" w:val="clear"/>
+          <w:vertAlign w:val="baseline"/>
+        </w:rPr>
+      </w:pPr>
+      <w:r>
+        <w:rPr>
+          <w:rFonts w:ascii="Arial" w:cs="Arial" w:eastAsia="Arial" w:hAnsi="Arial"/>
+          <w:b w:val="0"/>
+          <w:bCs w:val="0"/>
+          <w:i w:val="0"/>
+          <w:iCs w:val="0"/>
+          <w:smallCaps w:val="0"/>
+          <w:strike w:val="0"/>
+          <w:color w:val="000000"/>
+          <w:sz w:val="22"/>
+          <w:szCs w:val="22"/>
+          <w:u w:val="none"/>
+          <w:shd w:fill="auto" w:val="clear"/>
+          <w:vertAlign w:val="baseline"/>
+          <w:rtl w:val="0"/>
+        </w:rPr>
+        <w:t xml:space="preserve">only add this part if this product we get from MMC</w:t>
+      </w:r>
+    </w:p>
+  </w:comment>
+</w:comments>
 </file>
 
 <file path=word/footer1.xml><?xml version="1.0" encoding="utf-8"?>
@@ -5067,12 +5273,12 @@
           <wp:extent cx="900000" cy="900000"/>
           <wp:effectExtent b="0" l="0" r="0" t="0"/>
           <wp:wrapNone/>
-          <wp:docPr id="3" name="image5.png"/>
+          <wp:docPr id="3" name="image2.png"/>
           <a:graphic>
             <a:graphicData uri="http://schemas.openxmlformats.org/drawingml/2006/picture">
               <pic:pic>
                 <pic:nvPicPr>
-                  <pic:cNvPr id="0" name="image5.png"/>
+                  <pic:cNvPr id="0" name="image2.png"/>
                   <pic:cNvPicPr preferRelativeResize="0"/>
                 </pic:nvPicPr>
                 <pic:blipFill>

</xml_diff>